<commit_message>
final update before submission :fish:
</commit_message>
<xml_diff>
--- a/output/text/main.docx
+++ b/output/text/main.docx
@@ -322,7 +322,7 @@
         </m:sSub>
       </m:oMath>
       <w:r>
-        <w:t xml:space="preserve">). We do this by combining laboratory-based respirometry and field-based stereo-video systems to estimate the activity of individuals. We exemplify our approach by focusing on seven coral reef fish species, for which we quantified standard and maximum metabolic rates (SMR and MMR, respectively) in the laboratory, and body sizes and swimming speeds in the field. Based on the relationships between metabolic rate, body size, and swimming speeds, we show that the activity scope (i.e., the ratio between</w:t>
+        <w:t xml:space="preserve">). Our approach combines laboratory-based respirometry and field-based stereo-video systems to estimate the activity of individuals. We exemplify our approach by focusing on seven coral reef fish species, for which we quantified standard and maximum metabolic rates (SMR and MMR, respectively) in the laboratory, and body sizes and swimming speeds in the field. Based on the relationships between metabolic rate, body size, and swimming speeds, we estimate that the activity scope (i.e., the ratio between</w:t>
       </w:r>
       <w:r>
         <w:t xml:space="preserve"> </w:t>
@@ -363,7 +363,7 @@
         <w:t xml:space="preserve"> </w:t>
       </w:r>
       <w:r>
-        <w:t xml:space="preserve">and SMR) varies from 1.2 to 3.2 across species and body sizes. Furthermore, we demonstrate that the scaling exponent for</w:t>
+        <w:t xml:space="preserve">and SMR) varies from 1.2 to 3.2 across species and body sizes. Furthermore, we illustrate that the scaling exponent for</w:t>
       </w:r>
       <w:r>
         <w:t xml:space="preserve"> </w:t>
@@ -1114,7 +1114,7 @@
         <w:t xml:space="preserve"> </w:t>
       </w:r>
       <w:r>
-        <w:t xml:space="preserve">Specifically, we estimated SMR and MMR of seven reef fish species using traditional respirometry techniques in the laboratory, and then quantified</w:t>
+        <w:t xml:space="preserve">Specifically, we estimate SMR and MMR of seven reef fish species using traditional respirometry techniques in the laboratory, and then quantified</w:t>
       </w:r>
       <w:r>
         <w:t xml:space="preserve"> </w:t>
@@ -1224,7 +1224,7 @@
         <w:t xml:space="preserve"> </w:t>
       </w:r>
       <w:r>
-        <w:t xml:space="preserve">By combining our results with underwater visual census data of fish size and abundance on reefs around Mo’orea, French Polynesia, we also quantified assemblage-level SMR and</w:t>
+        <w:t xml:space="preserve">By combining our results with underwater visual census data of fish size and abundance on reefs around Mo’orea, French Polynesia, we also estimate assemblage-level SMR and</w:t>
       </w:r>
       <w:r>
         <w:t xml:space="preserve"> </w:t>
@@ -1268,7 +1268,7 @@
         <w:t xml:space="preserve"> </w:t>
       </w:r>
       <w:r>
-        <w:t xml:space="preserve">In doing so, we demonstrate the viability and applicability of our approach to tackle questions across fields of organismal, community, and ecosystem ecology in the marine biome.</w:t>
+        <w:t xml:space="preserve">In doing so, we demonstrate the applicability of our approach to tackle questions across fields of organismal, community, and ecosystem ecology in the marine biome.</w:t>
       </w:r>
     </w:p>
     <w:p>
@@ -1286,13 +1286,13 @@
         <w:t xml:space="preserve">Methods</w:t>
       </w:r>
     </w:p>
-    <w:bookmarkStart w:id="25" w:name="summary"/>
+    <w:bookmarkStart w:id="25" w:name="theory-and-summary"/>
     <w:p>
       <w:pPr>
         <w:pStyle w:val="Heading3"/>
       </w:pPr>
       <w:r>
-        <w:t xml:space="preserve">Summary</w:t>
+        <w:t xml:space="preserve">Theory and summary</w:t>
       </w:r>
     </w:p>
     <w:p>
@@ -1300,135 +1300,7 @@
         <w:pStyle w:val="FirstParagraph"/>
       </w:pPr>
       <w:r>
-        <w:t xml:space="preserve">Our approach is based on the relationship between swimming speed and metabolic rate</w:t>
-      </w:r>
-      <w:r>
-        <w:t xml:space="preserve"> </w:t>
-      </w:r>
-      <w:r>
-        <w:t xml:space="preserve">(Torres &amp; Childress, 1983; Binning, Roche, &amp; Layton, 2013; Norin &amp; Clark, 2016)</w:t>
-      </w:r>
-      <w:r>
-        <w:t xml:space="preserve">.</w:t>
-      </w:r>
-      <w:r>
-        <w:t xml:space="preserve"> </w:t>
-      </w:r>
-      <w:r>
-        <w:t xml:space="preserve">Specifically, we rely on the notion that the standard metabolic rate (SMR) represents the metabolic rate of an individual when its swimming speed is zero (</w:t>
-      </w:r>
-      <m:oMath>
-        <m:sSub>
-          <m:e>
-            <m:r>
-              <m:t>v</m:t>
-            </m:r>
-          </m:e>
-          <m:sub>
-            <m:r>
-              <m:t>0</m:t>
-            </m:r>
-          </m:sub>
-        </m:sSub>
-      </m:oMath>
-      <w:r>
-        <w:t xml:space="preserve">), while the maximum metabolic rate (MMR) represents the oxygen uptake rate of individuals at their maximum – or critical – swimming speed (</w:t>
-      </w:r>
-      <m:oMath>
-        <m:sSub>
-          <m:e>
-            <m:r>
-              <m:t>v</m:t>
-            </m:r>
-          </m:e>
-          <m:sub>
-            <m:r>
-              <m:t>m</m:t>
-            </m:r>
-            <m:r>
-              <m:t>a</m:t>
-            </m:r>
-            <m:r>
-              <m:t>x</m:t>
-            </m:r>
-          </m:sub>
-        </m:sSub>
-      </m:oMath>
-      <w:r>
-        <w:t xml:space="preserve">)(figure 1).</w:t>
-      </w:r>
-      <w:r>
-        <w:t xml:space="preserve"> </w:t>
-      </w:r>
-      <w:r>
-        <w:t xml:space="preserve">Further, we assume that metabolic rates vary predictably with swimming speed following a traditional power function</w:t>
-      </w:r>
-      <w:r>
-        <w:t xml:space="preserve"> </w:t>
-      </w:r>
-      <w:r>
-        <w:t xml:space="preserve">(Brett, 1964; Korsmeyer, Steffensen, &amp; Herskin, 2002)</w:t>
-      </w:r>
-      <w:r>
-        <w:t xml:space="preserve">.</w:t>
-      </w:r>
-      <w:r>
-        <w:t xml:space="preserve"> </w:t>
-      </w:r>
-      <w:r>
-        <w:t xml:space="preserve">Therefore, on the basis of knowledge of SMR and MMR along with the</w:t>
-      </w:r>
-      <w:r>
-        <w:t xml:space="preserve"> </w:t>
-      </w:r>
-      <m:oMath>
-        <m:sSub>
-          <m:e>
-            <m:r>
-              <m:t>v</m:t>
-            </m:r>
-          </m:e>
-          <m:sub>
-            <m:r>
-              <m:t>0</m:t>
-            </m:r>
-          </m:sub>
-        </m:sSub>
-      </m:oMath>
-      <w:r>
-        <w:t xml:space="preserve"> </w:t>
-      </w:r>
-      <w:r>
-        <w:t xml:space="preserve">and</w:t>
-      </w:r>
-      <w:r>
-        <w:t xml:space="preserve"> </w:t>
-      </w:r>
-      <m:oMath>
-        <m:sSub>
-          <m:e>
-            <m:r>
-              <m:t>v</m:t>
-            </m:r>
-          </m:e>
-          <m:sub>
-            <m:r>
-              <m:t>m</m:t>
-            </m:r>
-            <m:r>
-              <m:t>a</m:t>
-            </m:r>
-            <m:r>
-              <m:t>x</m:t>
-            </m:r>
-          </m:sub>
-        </m:sSub>
-      </m:oMath>
-      <w:r>
-        <w:t xml:space="preserve"> </w:t>
-      </w:r>
-      <w:r>
-        <w:t xml:space="preserve">of individuals, the active field active metabolic rate (</w:t>
+        <w:t xml:space="preserve">Our approach to quantifying the field active metabolic rate (</w:t>
       </w:r>
       <m:oMath>
         <m:r>
@@ -1463,24 +1335,224 @@
         </m:sSub>
       </m:oMath>
       <w:r>
-        <w:t xml:space="preserve">) of a species can be estimated if the average swimming speed (</w:t>
+        <w:t xml:space="preserve">) is based on the relationship between swimming speed (U) and metabolic rate (MR)</w:t>
+      </w:r>
+      <w:r>
+        <w:t xml:space="preserve"> </w:t>
+      </w:r>
+      <w:r>
+        <w:t xml:space="preserve">(Torres &amp; Childress, 1983; Binning, Roche, &amp; Layton, 2013; Norin &amp; Clark, 2016)</w:t>
+      </w:r>
+      <w:r>
+        <w:t xml:space="preserve"> </w:t>
+      </w:r>
+      <w:r>
+        <w:t xml:space="preserve">(Fig. 1). We assume that metabolic rates vary predictably with swimming speed following a traditional power function, which can be adapted to a</w:t>
+      </w:r>
+      <w:r>
+        <w:t xml:space="preserve"> </w:t>
       </w:r>
       <m:oMath>
         <m:r>
-          <m:t>v</m:t>
+          <m:t>l</m:t>
         </m:r>
+        <m:r>
+          <m:t>o</m:t>
+        </m:r>
+        <m:sSub>
+          <m:e>
+            <m:r>
+              <m:t>g</m:t>
+            </m:r>
+          </m:e>
+          <m:sub>
+            <m:r>
+              <m:t>10</m:t>
+            </m:r>
+          </m:sub>
+        </m:sSub>
       </m:oMath>
       <w:r>
-        <w:t xml:space="preserve">) of individuals for a specific body size is known.</w:t>
-      </w:r>
-      <w:r>
-        <w:t xml:space="preserve"> </w:t>
-      </w:r>
-      <w:r>
-        <w:t xml:space="preserve">We estimated SMR and MMR using respirometry in the laboratory, obtained</w:t>
-      </w:r>
-      <w:r>
-        <w:t xml:space="preserve"> </w:t>
+        <w:t xml:space="preserve"> </w:t>
+      </w:r>
+      <w:r>
+        <w:t xml:space="preserve">transformed form</w:t>
+      </w:r>
+      <w:r>
+        <w:t xml:space="preserve"> </w:t>
+      </w:r>
+      <w:r>
+        <w:t xml:space="preserve">(Brett, 1964; Korsmeyer, Steffensen, &amp; Herskin, 2002)</w:t>
+      </w:r>
+      <w:r>
+        <w:t xml:space="preserve">:</w:t>
+      </w:r>
+    </w:p>
+    <w:p>
+      <w:pPr>
+        <w:pStyle w:val="TextBody"/>
+      </w:pPr>
+      <m:oMathPara>
+        <m:oMathParaPr>
+          <m:jc m:val="center"/>
+        </m:oMathParaPr>
+        <m:oMath>
+          <m:r>
+            <m:t>M</m:t>
+          </m:r>
+          <m:r>
+            <m:t>R</m:t>
+          </m:r>
+          <m:r>
+            <m:rPr>
+              <m:sty m:val="p"/>
+            </m:rPr>
+            <m:t>=</m:t>
+          </m:r>
+          <m:r>
+            <m:t>a</m:t>
+          </m:r>
+          <m:sSup>
+            <m:e>
+              <m:r>
+                <m:t>10</m:t>
+              </m:r>
+            </m:e>
+            <m:sup>
+              <m:r>
+                <m:t>b</m:t>
+              </m:r>
+              <m:r>
+                <m:t>U</m:t>
+              </m:r>
+            </m:sup>
+          </m:sSup>
+        </m:oMath>
+      </m:oMathPara>
+    </w:p>
+    <w:p>
+      <w:pPr>
+        <w:pStyle w:val="FirstParagraph"/>
+      </w:pPr>
+      <m:oMathPara>
+        <m:oMathParaPr>
+          <m:jc m:val="center"/>
+        </m:oMathParaPr>
+        <m:oMath>
+          <m:r>
+            <m:t>l</m:t>
+          </m:r>
+          <m:r>
+            <m:t>o</m:t>
+          </m:r>
+          <m:sSub>
+            <m:e>
+              <m:r>
+                <m:t>g</m:t>
+              </m:r>
+            </m:e>
+            <m:sub>
+              <m:r>
+                <m:t>10</m:t>
+              </m:r>
+            </m:sub>
+          </m:sSub>
+          <m:r>
+            <m:rPr>
+              <m:sty m:val="p"/>
+            </m:rPr>
+            <m:t>(</m:t>
+          </m:r>
+          <m:r>
+            <m:t>M</m:t>
+          </m:r>
+          <m:r>
+            <m:t>R</m:t>
+          </m:r>
+          <m:r>
+            <m:rPr>
+              <m:sty m:val="p"/>
+            </m:rPr>
+            <m:t>)</m:t>
+          </m:r>
+          <m:r>
+            <m:rPr>
+              <m:sty m:val="p"/>
+            </m:rPr>
+            <m:t>=</m:t>
+          </m:r>
+          <m:r>
+            <m:t>l</m:t>
+          </m:r>
+          <m:r>
+            <m:t>o</m:t>
+          </m:r>
+          <m:sSub>
+            <m:e>
+              <m:r>
+                <m:t>g</m:t>
+              </m:r>
+            </m:e>
+            <m:sub>
+              <m:r>
+                <m:t>10</m:t>
+              </m:r>
+            </m:sub>
+          </m:sSub>
+          <m:r>
+            <m:rPr>
+              <m:sty m:val="p"/>
+            </m:rPr>
+            <m:t>(</m:t>
+          </m:r>
+          <m:r>
+            <m:t>a</m:t>
+          </m:r>
+          <m:r>
+            <m:rPr>
+              <m:sty m:val="p"/>
+            </m:rPr>
+            <m:t>)</m:t>
+          </m:r>
+          <m:r>
+            <m:rPr>
+              <m:sty m:val="p"/>
+            </m:rPr>
+            <m:t>+</m:t>
+          </m:r>
+          <m:r>
+            <m:t>b</m:t>
+          </m:r>
+          <m:r>
+            <m:t>U</m:t>
+          </m:r>
+          <m:r>
+            <m:rPr>
+              <m:sty m:val="p"/>
+            </m:rPr>
+            <m:t>,</m:t>
+          </m:r>
+        </m:oMath>
+      </m:oMathPara>
+    </w:p>
+    <w:p>
+      <w:pPr>
+        <w:pStyle w:val="FirstParagraph"/>
+      </w:pPr>
+      <w:r>
+        <w:t xml:space="preserve">We further assume that:</w:t>
+      </w:r>
+      <w:r>
+        <w:t xml:space="preserve"> </w:t>
+      </w:r>
+      <w:r>
+        <w:t xml:space="preserve">(1) the standard metabolic rate (SMR) represents the metabolic rate of an individual when its swimming speed is zero and</w:t>
+      </w:r>
+      <w:r>
+        <w:t xml:space="preserve"> </w:t>
+      </w:r>
+      <w:r>
+        <w:t xml:space="preserve">(2) the maximum metabolic rate (MMR) represents the oxygen uptake rate of individuals at their maximum – or critical – swimming speed (</w:t>
       </w:r>
       <m:oMath>
         <m:sSub>
@@ -1503,30 +1575,240 @@
         </m:sSub>
       </m:oMath>
       <w:r>
-        <w:t xml:space="preserve"> </w:t>
-      </w:r>
-      <w:r>
-        <w:t xml:space="preserve">through empirical data available in the literature, and estimated</w:t>
-      </w:r>
-      <w:r>
-        <w:t xml:space="preserve"> </w:t>
-      </w:r>
-      <m:oMath>
-        <m:r>
-          <m:t>v</m:t>
-        </m:r>
-      </m:oMath>
-      <w:r>
-        <w:t xml:space="preserve"> </w:t>
-      </w:r>
-      <w:r>
-        <w:t xml:space="preserve">using stereo-camera video recordings in the field.</w:t>
-      </w:r>
-      <w:r>
-        <w:t xml:space="preserve"> </w:t>
-      </w:r>
-      <w:r>
-        <w:t xml:space="preserve">We then used these estimates of</w:t>
+        <w:t xml:space="preserve">)(figure 1).</w:t>
+      </w:r>
+      <w:r>
+        <w:t xml:space="preserve"> </w:t>
+      </w:r>
+      <w:r>
+        <w:t xml:space="preserve">The previous equation can thus be rewritten as:</w:t>
+      </w:r>
+    </w:p>
+    <w:p>
+      <w:pPr>
+        <w:pStyle w:val="TextBody"/>
+      </w:pPr>
+      <m:oMathPara>
+        <m:oMathParaPr>
+          <m:jc m:val="center"/>
+        </m:oMathParaPr>
+        <m:oMath>
+          <m:r>
+            <m:t>l</m:t>
+          </m:r>
+          <m:r>
+            <m:t>o</m:t>
+          </m:r>
+          <m:sSub>
+            <m:e>
+              <m:r>
+                <m:t>g</m:t>
+              </m:r>
+            </m:e>
+            <m:sub>
+              <m:r>
+                <m:t>10</m:t>
+              </m:r>
+            </m:sub>
+          </m:sSub>
+          <m:r>
+            <m:rPr>
+              <m:sty m:val="p"/>
+            </m:rPr>
+            <m:t>(</m:t>
+          </m:r>
+          <m:r>
+            <m:t>M</m:t>
+          </m:r>
+          <m:r>
+            <m:t>R</m:t>
+          </m:r>
+          <m:r>
+            <m:rPr>
+              <m:sty m:val="p"/>
+            </m:rPr>
+            <m:t>)</m:t>
+          </m:r>
+          <m:r>
+            <m:rPr>
+              <m:sty m:val="p"/>
+            </m:rPr>
+            <m:t>=</m:t>
+          </m:r>
+          <m:r>
+            <m:t>l</m:t>
+          </m:r>
+          <m:r>
+            <m:t>o</m:t>
+          </m:r>
+          <m:sSub>
+            <m:e>
+              <m:r>
+                <m:t>g</m:t>
+              </m:r>
+            </m:e>
+            <m:sub>
+              <m:r>
+                <m:t>10</m:t>
+              </m:r>
+            </m:sub>
+          </m:sSub>
+          <m:r>
+            <m:rPr>
+              <m:sty m:val="p"/>
+            </m:rPr>
+            <m:t>(</m:t>
+          </m:r>
+          <m:r>
+            <m:t>S</m:t>
+          </m:r>
+          <m:r>
+            <m:t>M</m:t>
+          </m:r>
+          <m:r>
+            <m:t>R</m:t>
+          </m:r>
+          <m:r>
+            <m:rPr>
+              <m:sty m:val="p"/>
+            </m:rPr>
+            <m:t>)</m:t>
+          </m:r>
+          <m:r>
+            <m:rPr>
+              <m:sty m:val="p"/>
+            </m:rPr>
+            <m:t>+</m:t>
+          </m:r>
+          <m:f>
+            <m:fPr>
+              <m:type m:val="bar"/>
+            </m:fPr>
+            <m:num>
+              <m:r>
+                <m:t>l</m:t>
+              </m:r>
+              <m:r>
+                <m:t>o</m:t>
+              </m:r>
+              <m:sSub>
+                <m:e>
+                  <m:r>
+                    <m:t>g</m:t>
+                  </m:r>
+                </m:e>
+                <m:sub>
+                  <m:r>
+                    <m:t>10</m:t>
+                  </m:r>
+                </m:sub>
+              </m:sSub>
+              <m:r>
+                <m:rPr>
+                  <m:sty m:val="p"/>
+                </m:rPr>
+                <m:t>(</m:t>
+              </m:r>
+              <m:r>
+                <m:t>M</m:t>
+              </m:r>
+              <m:r>
+                <m:t>M</m:t>
+              </m:r>
+              <m:r>
+                <m:t>R</m:t>
+              </m:r>
+              <m:r>
+                <m:rPr>
+                  <m:sty m:val="p"/>
+                </m:rPr>
+                <m:t>)</m:t>
+              </m:r>
+              <m:r>
+                <m:rPr>
+                  <m:sty m:val="p"/>
+                </m:rPr>
+                <m:t>−</m:t>
+              </m:r>
+              <m:r>
+                <m:t>l</m:t>
+              </m:r>
+              <m:r>
+                <m:t>o</m:t>
+              </m:r>
+              <m:sSub>
+                <m:e>
+                  <m:r>
+                    <m:t>g</m:t>
+                  </m:r>
+                </m:e>
+                <m:sub>
+                  <m:r>
+                    <m:t>10</m:t>
+                  </m:r>
+                </m:sub>
+              </m:sSub>
+              <m:r>
+                <m:rPr>
+                  <m:sty m:val="p"/>
+                </m:rPr>
+                <m:t>(</m:t>
+              </m:r>
+              <m:r>
+                <m:t>S</m:t>
+              </m:r>
+              <m:r>
+                <m:t>M</m:t>
+              </m:r>
+              <m:r>
+                <m:t>R</m:t>
+              </m:r>
+              <m:r>
+                <m:rPr>
+                  <m:sty m:val="p"/>
+                </m:rPr>
+                <m:t>)</m:t>
+              </m:r>
+            </m:num>
+            <m:den>
+              <m:sSub>
+                <m:e>
+                  <m:r>
+                    <m:t>v</m:t>
+                  </m:r>
+                </m:e>
+                <m:sub>
+                  <m:r>
+                    <m:t>m</m:t>
+                  </m:r>
+                  <m:r>
+                    <m:t>a</m:t>
+                  </m:r>
+                  <m:r>
+                    <m:t>x</m:t>
+                  </m:r>
+                </m:sub>
+              </m:sSub>
+            </m:den>
+          </m:f>
+          <m:r>
+            <m:t>v</m:t>
+          </m:r>
+          <m:r>
+            <m:rPr>
+              <m:sty m:val="p"/>
+            </m:rPr>
+            <m:t>,</m:t>
+          </m:r>
+        </m:oMath>
+      </m:oMathPara>
+    </w:p>
+    <w:p>
+      <w:pPr>
+        <w:pStyle w:val="FirstParagraph"/>
+      </w:pPr>
+      <w:r>
+        <w:t xml:space="preserve">and</w:t>
       </w:r>
       <w:r>
         <w:t xml:space="preserve"> </w:t>
@@ -1567,7 +1849,649 @@
         <w:t xml:space="preserve"> </w:t>
       </w:r>
       <w:r>
-        <w:t xml:space="preserve">to quantify the factorial scope for activity (FSA), and the metabolic scaling exponent for</w:t>
+        <w:t xml:space="preserve">can then be estimated using the average swimming speed in the field ($v_{field}):</w:t>
+      </w:r>
+    </w:p>
+    <w:p>
+      <w:pPr>
+        <w:pStyle w:val="TextBody"/>
+      </w:pPr>
+      <m:oMathPara>
+        <m:oMathParaPr>
+          <m:jc m:val="center"/>
+        </m:oMathParaPr>
+        <m:oMath>
+          <m:r>
+            <m:t>l</m:t>
+          </m:r>
+          <m:r>
+            <m:t>o</m:t>
+          </m:r>
+          <m:sSub>
+            <m:e>
+              <m:r>
+                <m:t>g</m:t>
+              </m:r>
+            </m:e>
+            <m:sub>
+              <m:r>
+                <m:t>10</m:t>
+              </m:r>
+            </m:sub>
+          </m:sSub>
+          <m:r>
+            <m:rPr>
+              <m:sty m:val="p"/>
+            </m:rPr>
+            <m:t>(</m:t>
+          </m:r>
+          <m:r>
+            <m:t>A</m:t>
+          </m:r>
+          <m:r>
+            <m:t>M</m:t>
+          </m:r>
+          <m:sSub>
+            <m:e>
+              <m:r>
+                <m:t>R</m:t>
+              </m:r>
+            </m:e>
+            <m:sub>
+              <m:r>
+                <m:t>f</m:t>
+              </m:r>
+              <m:r>
+                <m:t>i</m:t>
+              </m:r>
+              <m:r>
+                <m:t>e</m:t>
+              </m:r>
+              <m:r>
+                <m:t>l</m:t>
+              </m:r>
+              <m:r>
+                <m:t>d</m:t>
+              </m:r>
+            </m:sub>
+          </m:sSub>
+          <m:r>
+            <m:rPr>
+              <m:sty m:val="p"/>
+            </m:rPr>
+            <m:t>)</m:t>
+          </m:r>
+          <m:r>
+            <m:rPr>
+              <m:sty m:val="p"/>
+            </m:rPr>
+            <m:t>=</m:t>
+          </m:r>
+          <m:r>
+            <m:t>l</m:t>
+          </m:r>
+          <m:r>
+            <m:t>o</m:t>
+          </m:r>
+          <m:sSub>
+            <m:e>
+              <m:r>
+                <m:t>g</m:t>
+              </m:r>
+            </m:e>
+            <m:sub>
+              <m:r>
+                <m:t>10</m:t>
+              </m:r>
+            </m:sub>
+          </m:sSub>
+          <m:r>
+            <m:rPr>
+              <m:sty m:val="p"/>
+            </m:rPr>
+            <m:t>(</m:t>
+          </m:r>
+          <m:r>
+            <m:t>S</m:t>
+          </m:r>
+          <m:r>
+            <m:t>M</m:t>
+          </m:r>
+          <m:r>
+            <m:t>R</m:t>
+          </m:r>
+          <m:r>
+            <m:rPr>
+              <m:sty m:val="p"/>
+            </m:rPr>
+            <m:t>)</m:t>
+          </m:r>
+          <m:r>
+            <m:rPr>
+              <m:sty m:val="p"/>
+            </m:rPr>
+            <m:t>+</m:t>
+          </m:r>
+          <m:f>
+            <m:fPr>
+              <m:type m:val="bar"/>
+            </m:fPr>
+            <m:num>
+              <m:r>
+                <m:t>l</m:t>
+              </m:r>
+              <m:r>
+                <m:t>o</m:t>
+              </m:r>
+              <m:sSub>
+                <m:e>
+                  <m:r>
+                    <m:t>g</m:t>
+                  </m:r>
+                </m:e>
+                <m:sub>
+                  <m:r>
+                    <m:t>10</m:t>
+                  </m:r>
+                </m:sub>
+              </m:sSub>
+              <m:r>
+                <m:rPr>
+                  <m:sty m:val="p"/>
+                </m:rPr>
+                <m:t>(</m:t>
+              </m:r>
+              <m:r>
+                <m:t>M</m:t>
+              </m:r>
+              <m:r>
+                <m:t>M</m:t>
+              </m:r>
+              <m:r>
+                <m:t>R</m:t>
+              </m:r>
+              <m:r>
+                <m:rPr>
+                  <m:sty m:val="p"/>
+                </m:rPr>
+                <m:t>)</m:t>
+              </m:r>
+              <m:r>
+                <m:rPr>
+                  <m:sty m:val="p"/>
+                </m:rPr>
+                <m:t>−</m:t>
+              </m:r>
+              <m:r>
+                <m:t>l</m:t>
+              </m:r>
+              <m:r>
+                <m:t>o</m:t>
+              </m:r>
+              <m:sSub>
+                <m:e>
+                  <m:r>
+                    <m:t>g</m:t>
+                  </m:r>
+                </m:e>
+                <m:sub>
+                  <m:r>
+                    <m:t>10</m:t>
+                  </m:r>
+                </m:sub>
+              </m:sSub>
+              <m:r>
+                <m:rPr>
+                  <m:sty m:val="p"/>
+                </m:rPr>
+                <m:t>(</m:t>
+              </m:r>
+              <m:r>
+                <m:t>S</m:t>
+              </m:r>
+              <m:r>
+                <m:t>M</m:t>
+              </m:r>
+              <m:r>
+                <m:t>R</m:t>
+              </m:r>
+              <m:r>
+                <m:rPr>
+                  <m:sty m:val="p"/>
+                </m:rPr>
+                <m:t>)</m:t>
+              </m:r>
+            </m:num>
+            <m:den>
+              <m:sSub>
+                <m:e>
+                  <m:r>
+                    <m:t>v</m:t>
+                  </m:r>
+                </m:e>
+                <m:sub>
+                  <m:r>
+                    <m:t>m</m:t>
+                  </m:r>
+                  <m:r>
+                    <m:t>a</m:t>
+                  </m:r>
+                  <m:r>
+                    <m:t>x</m:t>
+                  </m:r>
+                </m:sub>
+              </m:sSub>
+            </m:den>
+          </m:f>
+          <m:sSub>
+            <m:e>
+              <m:r>
+                <m:t>v</m:t>
+              </m:r>
+            </m:e>
+            <m:sub>
+              <m:r>
+                <m:t>f</m:t>
+              </m:r>
+              <m:r>
+                <m:t>i</m:t>
+              </m:r>
+              <m:r>
+                <m:t>e</m:t>
+              </m:r>
+              <m:r>
+                <m:t>l</m:t>
+              </m:r>
+              <m:r>
+                <m:t>d</m:t>
+              </m:r>
+            </m:sub>
+          </m:sSub>
+          <m:r>
+            <m:rPr>
+              <m:sty m:val="p"/>
+            </m:rPr>
+            <m:t>,</m:t>
+          </m:r>
+        </m:oMath>
+      </m:oMathPara>
+    </w:p>
+    <w:p>
+      <w:pPr>
+        <w:pStyle w:val="FirstParagraph"/>
+      </w:pPr>
+      <w:r>
+        <w:t xml:space="preserve">The factorial scope of activity (FSA) can obtained by dividing a fish’s</w:t>
+      </w:r>
+      <w:r>
+        <w:t xml:space="preserve"> </w:t>
+      </w:r>
+      <m:oMath>
+        <m:r>
+          <m:t>A</m:t>
+        </m:r>
+        <m:r>
+          <m:t>M</m:t>
+        </m:r>
+        <m:sSub>
+          <m:e>
+            <m:r>
+              <m:t>R</m:t>
+            </m:r>
+          </m:e>
+          <m:sub>
+            <m:r>
+              <m:t>f</m:t>
+            </m:r>
+            <m:r>
+              <m:t>i</m:t>
+            </m:r>
+            <m:r>
+              <m:t>e</m:t>
+            </m:r>
+            <m:r>
+              <m:t>l</m:t>
+            </m:r>
+            <m:r>
+              <m:t>d</m:t>
+            </m:r>
+          </m:sub>
+        </m:sSub>
+      </m:oMath>
+      <w:r>
+        <w:t xml:space="preserve"> </w:t>
+      </w:r>
+      <w:r>
+        <w:t xml:space="preserve">by their SMR. We note that the FSA tends to be calculated over a 24 period, which means that owe have to consider the amount of time spent resting. If a fish is resting for a certain amount of hours (t) a day and the metabolic rate at resting equals the SMR, the FSA can be estimated as follows:</w:t>
+      </w:r>
+    </w:p>
+    <w:p>
+      <w:pPr>
+        <w:pStyle w:val="TextBody"/>
+      </w:pPr>
+      <m:oMathPara>
+        <m:oMathParaPr>
+          <m:jc m:val="center"/>
+        </m:oMathParaPr>
+        <m:oMath>
+          <m:r>
+            <m:t>F</m:t>
+          </m:r>
+          <m:r>
+            <m:t>S</m:t>
+          </m:r>
+          <m:r>
+            <m:t>A</m:t>
+          </m:r>
+          <m:r>
+            <m:rPr>
+              <m:sty m:val="p"/>
+            </m:rPr>
+            <m:t>=</m:t>
+          </m:r>
+          <m:f>
+            <m:fPr>
+              <m:type m:val="bar"/>
+            </m:fPr>
+            <m:num>
+              <m:r>
+                <m:rPr>
+                  <m:sty m:val="p"/>
+                </m:rPr>
+                <m:t>(</m:t>
+              </m:r>
+              <m:r>
+                <m:t>24</m:t>
+              </m:r>
+              <m:r>
+                <m:rPr>
+                  <m:sty m:val="p"/>
+                </m:rPr>
+                <m:t>−</m:t>
+              </m:r>
+              <m:r>
+                <m:t>t</m:t>
+              </m:r>
+              <m:r>
+                <m:rPr>
+                  <m:sty m:val="p"/>
+                </m:rPr>
+                <m:t>)</m:t>
+              </m:r>
+              <m:r>
+                <m:t>A</m:t>
+              </m:r>
+              <m:r>
+                <m:t>M</m:t>
+              </m:r>
+              <m:sSub>
+                <m:e>
+                  <m:r>
+                    <m:t>R</m:t>
+                  </m:r>
+                </m:e>
+                <m:sub>
+                  <m:r>
+                    <m:t>f</m:t>
+                  </m:r>
+                  <m:r>
+                    <m:t>i</m:t>
+                  </m:r>
+                  <m:r>
+                    <m:t>e</m:t>
+                  </m:r>
+                  <m:r>
+                    <m:t>l</m:t>
+                  </m:r>
+                  <m:r>
+                    <m:t>d</m:t>
+                  </m:r>
+                </m:sub>
+              </m:sSub>
+              <m:r>
+                <m:rPr>
+                  <m:sty m:val="p"/>
+                </m:rPr>
+                <m:t>+</m:t>
+              </m:r>
+              <m:r>
+                <m:t>t</m:t>
+              </m:r>
+              <m:r>
+                <m:t>S</m:t>
+              </m:r>
+              <m:r>
+                <m:t>M</m:t>
+              </m:r>
+              <m:r>
+                <m:t>R</m:t>
+              </m:r>
+            </m:num>
+            <m:den>
+              <m:r>
+                <m:t>24</m:t>
+              </m:r>
+              <m:r>
+                <m:t>S</m:t>
+              </m:r>
+              <m:r>
+                <m:t>M</m:t>
+              </m:r>
+              <m:r>
+                <m:t>R</m:t>
+              </m:r>
+            </m:den>
+          </m:f>
+          <m:r>
+            <m:rPr>
+              <m:sty m:val="p"/>
+            </m:rPr>
+            <m:t>.</m:t>
+          </m:r>
+        </m:oMath>
+      </m:oMathPara>
+    </w:p>
+    <w:p>
+      <w:pPr>
+        <w:pStyle w:val="FirstParagraph"/>
+      </w:pPr>
+      <w:r>
+        <w:t xml:space="preserve">Thus, on the basis of knowledge of SMR and MMR along with the</w:t>
+      </w:r>
+      <w:r>
+        <w:t xml:space="preserve"> </w:t>
+      </w:r>
+      <m:oMath>
+        <m:sSub>
+          <m:e>
+            <m:r>
+              <m:t>v</m:t>
+            </m:r>
+          </m:e>
+          <m:sub>
+            <m:r>
+              <m:t>m</m:t>
+            </m:r>
+            <m:r>
+              <m:t>a</m:t>
+            </m:r>
+            <m:r>
+              <m:t>x</m:t>
+            </m:r>
+          </m:sub>
+        </m:sSub>
+      </m:oMath>
+      <w:r>
+        <w:t xml:space="preserve"> </w:t>
+      </w:r>
+      <w:r>
+        <w:t xml:space="preserve">of individuals,</w:t>
+      </w:r>
+      <w:r>
+        <w:t xml:space="preserve"> </w:t>
+      </w:r>
+      <m:oMath>
+        <m:r>
+          <m:t>A</m:t>
+        </m:r>
+        <m:r>
+          <m:t>M</m:t>
+        </m:r>
+        <m:sSub>
+          <m:e>
+            <m:r>
+              <m:t>R</m:t>
+            </m:r>
+          </m:e>
+          <m:sub>
+            <m:r>
+              <m:t>f</m:t>
+            </m:r>
+            <m:r>
+              <m:t>i</m:t>
+            </m:r>
+            <m:r>
+              <m:t>e</m:t>
+            </m:r>
+            <m:r>
+              <m:t>l</m:t>
+            </m:r>
+            <m:r>
+              <m:t>d</m:t>
+            </m:r>
+          </m:sub>
+        </m:sSub>
+      </m:oMath>
+      <w:r>
+        <w:t xml:space="preserve"> </w:t>
+      </w:r>
+      <w:r>
+        <w:t xml:space="preserve">of a species can be estimated if the average swimming speed in the field (</w:t>
+      </w:r>
+      <m:oMath>
+        <m:sSub>
+          <m:e>
+            <m:r>
+              <m:t>v</m:t>
+            </m:r>
+          </m:e>
+          <m:sub>
+            <m:r>
+              <m:t>f</m:t>
+            </m:r>
+          </m:sub>
+        </m:sSub>
+        <m:r>
+          <m:t>i</m:t>
+        </m:r>
+        <m:r>
+          <m:t>e</m:t>
+        </m:r>
+        <m:r>
+          <m:t>l</m:t>
+        </m:r>
+        <m:r>
+          <m:t>d</m:t>
+        </m:r>
+      </m:oMath>
+      <w:r>
+        <w:t xml:space="preserve">) for a specific body size is known.</w:t>
+      </w:r>
+      <w:r>
+        <w:t xml:space="preserve"> </w:t>
+      </w:r>
+      <w:r>
+        <w:t xml:space="preserve">For our case study, we estimated SMR and MMR using respirometry in the laboratory, obtained</w:t>
+      </w:r>
+      <w:r>
+        <w:t xml:space="preserve"> </w:t>
+      </w:r>
+      <m:oMath>
+        <m:sSub>
+          <m:e>
+            <m:r>
+              <m:t>v</m:t>
+            </m:r>
+          </m:e>
+          <m:sub>
+            <m:r>
+              <m:t>m</m:t>
+            </m:r>
+            <m:r>
+              <m:t>a</m:t>
+            </m:r>
+            <m:r>
+              <m:t>x</m:t>
+            </m:r>
+          </m:sub>
+        </m:sSub>
+      </m:oMath>
+      <w:r>
+        <w:t xml:space="preserve"> </w:t>
+      </w:r>
+      <w:r>
+        <w:t xml:space="preserve">through empirical data available in the literature, and estimated</w:t>
+      </w:r>
+      <w:r>
+        <w:t xml:space="preserve"> </w:t>
+      </w:r>
+      <m:oMath>
+        <m:r>
+          <m:t>v</m:t>
+        </m:r>
+      </m:oMath>
+      <w:r>
+        <w:t xml:space="preserve"> </w:t>
+      </w:r>
+      <w:r>
+        <w:t xml:space="preserve">using stereo-camera video recordings in the field.</w:t>
+      </w:r>
+      <w:r>
+        <w:t xml:space="preserve"> </w:t>
+      </w:r>
+      <w:r>
+        <w:t xml:space="preserve">We then used these estimates of</w:t>
+      </w:r>
+      <w:r>
+        <w:t xml:space="preserve"> </w:t>
+      </w:r>
+      <m:oMath>
+        <m:r>
+          <m:t>A</m:t>
+        </m:r>
+        <m:r>
+          <m:t>M</m:t>
+        </m:r>
+        <m:sSub>
+          <m:e>
+            <m:r>
+              <m:t>R</m:t>
+            </m:r>
+          </m:e>
+          <m:sub>
+            <m:r>
+              <m:t>f</m:t>
+            </m:r>
+            <m:r>
+              <m:t>i</m:t>
+            </m:r>
+            <m:r>
+              <m:t>e</m:t>
+            </m:r>
+            <m:r>
+              <m:t>l</m:t>
+            </m:r>
+            <m:r>
+              <m:t>d</m:t>
+            </m:r>
+          </m:sub>
+        </m:sSub>
+      </m:oMath>
+      <w:r>
+        <w:t xml:space="preserve"> </w:t>
+      </w:r>
+      <w:r>
+        <w:t xml:space="preserve">to estimate the FSA and the metabolic scaling exponent for</w:t>
       </w:r>
       <w:r>
         <w:t xml:space="preserve"> </w:t>
@@ -1707,54 +2631,7 @@
         <w:pStyle w:val="TextBody"/>
       </w:pPr>
       <w:r>
-        <w:t xml:space="preserve">Figure 1. Definition of terms used to describe aspects of fish metabolism and their inter-relationships. SMR is standard metabolic rate calculated as the oxygen uptake rate (</w:t>
-      </w:r>
-      <m:oMath>
-        <m:acc>
-          <m:accPr>
-            <m:chr m:val="̇"/>
-          </m:accPr>
-          <m:e>
-            <m:r>
-              <m:t>M</m:t>
-            </m:r>
-          </m:e>
-        </m:acc>
-        <m:sSub>
-          <m:e>
-            <m:r>
-              <m:t>O</m:t>
-            </m:r>
-          </m:e>
-          <m:sub>
-            <m:r>
-              <m:t>2</m:t>
-            </m:r>
-          </m:sub>
-        </m:sSub>
-      </m:oMath>
-      <w:r>
-        <w:t xml:space="preserve"> </w:t>
-      </w:r>
-      <w:r>
-        <w:t xml:space="preserve">at swimming speed 0 (</w:t>
-      </w:r>
-      <m:oMath>
-        <m:sSub>
-          <m:e>
-            <m:r>
-              <m:t>v</m:t>
-            </m:r>
-          </m:e>
-          <m:sub>
-            <m:r>
-              <m:t>0</m:t>
-            </m:r>
-          </m:sub>
-        </m:sSub>
-      </m:oMath>
-      <w:r>
-        <w:t xml:space="preserve">).</w:t>
+        <w:t xml:space="preserve">Figure 1. Definition of terms used to describe aspects of fish metabolism and their inter-relationships. SMR is standard metabolic rate at swimming speed zero.</w:t>
       </w:r>
       <w:r>
         <w:t xml:space="preserve"> </w:t>
@@ -1795,142 +2672,47 @@
         <w:t xml:space="preserve"> </w:t>
       </w:r>
       <w:r>
-        <w:t xml:space="preserve">is field active metabolic rate measured as</w:t>
-      </w:r>
-      <w:r>
-        <w:t xml:space="preserve"> </w:t>
+        <w:t xml:space="preserve">is field active metabolic rate at average swimming speed in the field (</w:t>
       </w:r>
       <m:oMath>
-        <m:acc>
-          <m:accPr>
-            <m:chr m:val="̇"/>
-          </m:accPr>
-          <m:e>
-            <m:r>
-              <m:t>M</m:t>
-            </m:r>
-          </m:e>
-        </m:acc>
         <m:sSub>
           <m:e>
             <m:r>
-              <m:t>O</m:t>
+              <m:t>v</m:t>
             </m:r>
           </m:e>
           <m:sub>
             <m:r>
-              <m:t>2</m:t>
+              <m:t>m</m:t>
+            </m:r>
+            <m:r>
+              <m:t>a</m:t>
+            </m:r>
+            <m:r>
+              <m:t>x</m:t>
             </m:r>
           </m:sub>
         </m:sSub>
       </m:oMath>
       <w:r>
-        <w:t xml:space="preserve"> </w:t>
-      </w:r>
-      <w:r>
-        <w:t xml:space="preserve">at spontaneous swimming speed (</w:t>
-      </w:r>
-      <m:oMath>
-        <m:r>
-          <m:t>v</m:t>
-        </m:r>
-      </m:oMath>
-      <w:r>
-        <w:t xml:space="preserve">). FMR is field metabolic rate including</w:t>
-      </w:r>
-      <w:r>
-        <w:t xml:space="preserve"> </w:t>
-      </w:r>
-      <m:oMath>
-        <m:r>
-          <m:t>A</m:t>
-        </m:r>
-        <m:r>
-          <m:t>M</m:t>
-        </m:r>
-        <m:sSub>
-          <m:e>
-            <m:r>
-              <m:t>R</m:t>
-            </m:r>
-          </m:e>
-          <m:sub>
-            <m:r>
-              <m:t>f</m:t>
-            </m:r>
-            <m:r>
-              <m:t>i</m:t>
-            </m:r>
-            <m:r>
-              <m:t>e</m:t>
-            </m:r>
-            <m:r>
-              <m:t>l</m:t>
-            </m:r>
-            <m:r>
-              <m:t>d</m:t>
-            </m:r>
-          </m:sub>
-        </m:sSub>
-      </m:oMath>
-      <w:r>
-        <w:t xml:space="preserve"> </w:t>
-      </w:r>
-      <w:r>
-        <w:t xml:space="preserve">and the energy needed for digestion and reproduction. MMR is maximum metabolic rate, which can be measured as the</w:t>
-      </w:r>
-      <w:r>
-        <w:t xml:space="preserve"> </w:t>
-      </w:r>
-      <m:oMath>
-        <m:acc>
-          <m:accPr>
-            <m:chr m:val="̇"/>
-          </m:accPr>
-          <m:e>
-            <m:r>
-              <m:t>M</m:t>
-            </m:r>
-          </m:e>
-        </m:acc>
-        <m:sSub>
-          <m:e>
-            <m:r>
-              <m:t>O</m:t>
-            </m:r>
-          </m:e>
-          <m:sub>
-            <m:r>
-              <m:t>2</m:t>
-            </m:r>
-          </m:sub>
-        </m:sSub>
-      </m:oMath>
-      <w:r>
-        <w:t xml:space="preserve"> </w:t>
-      </w:r>
-      <w:r>
-        <w:t xml:space="preserve">at maximum (critical) swimming speed (</w:t>
+        <w:t xml:space="preserve">). MMR is maximum metabolic rate, assumed to be reached at maximum swimming speed (</w:t>
       </w:r>
       <m:oMath>
         <m:sSub>
           <m:e>
             <m:r>
-              <m:t>U</m:t>
+              <m:t>v</m:t>
             </m:r>
           </m:e>
           <m:sub>
             <m:r>
-              <m:t>c</m:t>
-            </m:r>
-            <m:r>
-              <m:t>r</m:t>
-            </m:r>
-            <m:r>
-              <m:t>i</m:t>
-            </m:r>
-            <m:r>
-              <m:t>t</m:t>
+              <m:t>m</m:t>
+            </m:r>
+            <m:r>
+              <m:t>a</m:t>
+            </m:r>
+            <m:r>
+              <m:t>x</m:t>
             </m:r>
           </m:sub>
         </m:sSub>
@@ -2375,154 +3157,33 @@
         <w:pStyle w:val="FirstParagraph"/>
       </w:pPr>
       <w:r>
-        <w:t xml:space="preserve">We extracted maximum swimming speeds (</w:t>
+        <w:t xml:space="preserve">We estimated maximum swimming speeds (</w:t>
       </w:r>
       <m:oMath>
         <m:sSub>
           <m:e>
             <m:r>
-              <m:t>U</m:t>
+              <m:t>v</m:t>
             </m:r>
           </m:e>
           <m:sub>
             <m:r>
-              <m:t>c</m:t>
-            </m:r>
-            <m:r>
-              <m:t>r</m:t>
-            </m:r>
-            <m:r>
-              <m:t>i</m:t>
-            </m:r>
-            <m:r>
-              <m:t>t</m:t>
+              <m:t>m</m:t>
+            </m:r>
+            <m:r>
+              <m:t>a</m:t>
+            </m:r>
+            <m:r>
+              <m:t>x</m:t>
             </m:r>
           </m:sub>
         </m:sSub>
       </m:oMath>
       <w:r>
-        <w:t xml:space="preserve">) from previous work</w:t>
-      </w:r>
-      <w:r>
-        <w:t xml:space="preserve"> </w:t>
-      </w:r>
-      <w:r>
-        <w:t xml:space="preserve">(Fulton, 2007)</w:t>
-      </w:r>
-      <w:r>
-        <w:t xml:space="preserve">.</w:t>
-      </w:r>
-      <w:r>
-        <w:t xml:space="preserve"> </w:t>
-      </w:r>
-      <m:oMath>
-        <m:sSub>
-          <m:e>
-            <m:r>
-              <m:t>U</m:t>
-            </m:r>
-          </m:e>
-          <m:sub>
-            <m:r>
-              <m:t>c</m:t>
-            </m:r>
-            <m:r>
-              <m:t>r</m:t>
-            </m:r>
-            <m:r>
-              <m:t>i</m:t>
-            </m:r>
-            <m:r>
-              <m:t>t</m:t>
-            </m:r>
-          </m:sub>
-        </m:sSub>
-      </m:oMath>
-      <w:r>
-        <w:t xml:space="preserve"> </w:t>
-      </w:r>
-      <w:r>
-        <w:t xml:space="preserve">is defined as the swimming speed at which a fish becomes exhausted and stops swimming when it is exposed to regular incremental changes in speed in an experimental flume</w:t>
-      </w:r>
-      <w:r>
-        <w:t xml:space="preserve"> </w:t>
-      </w:r>
-      <w:r>
-        <w:t xml:space="preserve">(Brett, 1964)</w:t>
-      </w:r>
-      <w:r>
-        <w:t xml:space="preserve">. In these experimental conditions,</w:t>
-      </w:r>
-      <w:r>
-        <w:t xml:space="preserve"> </w:t>
-      </w:r>
-      <m:oMath>
-        <m:acc>
-          <m:accPr>
-            <m:chr m:val="̇"/>
-          </m:accPr>
-          <m:e>
-            <m:r>
-              <m:t>M</m:t>
-            </m:r>
-          </m:e>
-        </m:acc>
-        <m:sSub>
-          <m:e>
-            <m:r>
-              <m:t>O</m:t>
-            </m:r>
-          </m:e>
-          <m:sub>
-            <m:r>
-              <m:t>2</m:t>
-            </m:r>
-          </m:sub>
-        </m:sSub>
-      </m:oMath>
-      <w:r>
-        <w:t xml:space="preserve"> </w:t>
-      </w:r>
-      <w:r>
-        <w:t xml:space="preserve">measured at</w:t>
-      </w:r>
-      <w:r>
-        <w:t xml:space="preserve"> </w:t>
-      </w:r>
-      <m:oMath>
-        <m:sSub>
-          <m:e>
-            <m:r>
-              <m:t>U</m:t>
-            </m:r>
-          </m:e>
-          <m:sub>
-            <m:r>
-              <m:t>c</m:t>
-            </m:r>
-            <m:r>
-              <m:t>r</m:t>
-            </m:r>
-            <m:r>
-              <m:t>i</m:t>
-            </m:r>
-            <m:r>
-              <m:t>t</m:t>
-            </m:r>
-          </m:sub>
-        </m:sSub>
-      </m:oMath>
-      <w:r>
-        <w:t xml:space="preserve"> </w:t>
-      </w:r>
-      <w:r>
-        <w:t xml:space="preserve">corresponds to MMR</w:t>
-      </w:r>
-      <w:r>
-        <w:t xml:space="preserve"> </w:t>
-      </w:r>
-      <w:r>
-        <w:t xml:space="preserve">(Norin &amp; Clark, 2016)</w:t>
+        <w:t xml:space="preserve">) by relying on previous work that estimated the swimming speed at which a fish becomes exhausted and stops swimming when it is exposed to regular incremental changes in speed in an experimental flume [</w:t>
+      </w:r>
+      <w:r>
+        <w:t xml:space="preserve">(Brett, 1964; Fulton, 2007)</w:t>
       </w:r>
       <w:r>
         <w:t xml:space="preserve">. In the original work of</w:t>
@@ -2534,39 +3195,7 @@
         <w:t xml:space="preserve">Fulton (2007)</w:t>
       </w:r>
       <w:r>
-        <w:t xml:space="preserve">,</w:t>
-      </w:r>
-      <w:r>
-        <w:t xml:space="preserve"> </w:t>
-      </w:r>
-      <m:oMath>
-        <m:sSub>
-          <m:e>
-            <m:r>
-              <m:t>U</m:t>
-            </m:r>
-          </m:e>
-          <m:sub>
-            <m:r>
-              <m:t>c</m:t>
-            </m:r>
-            <m:r>
-              <m:t>r</m:t>
-            </m:r>
-            <m:r>
-              <m:t>i</m:t>
-            </m:r>
-            <m:r>
-              <m:t>t</m:t>
-            </m:r>
-          </m:sub>
-        </m:sSub>
-      </m:oMath>
-      <w:r>
-        <w:t xml:space="preserve"> </w:t>
-      </w:r>
-      <w:r>
-        <w:t xml:space="preserve">of 192 individuals of five families and their corresponding lengths were measured, and these measurements were then used in the present study to relate maximum swimming speed with body size and aspect ratio of the tail, as a proxy for variations in swimming ability. The aspect ratio of the tail of all species were retrieved from Fishbase</w:t>
+        <w:t xml:space="preserve">, maximum swimming speeds of 192 individuals of five families and their corresponding lengths were measured, and these measurements were then used in the present study to relate maximum swimming speed with body size and aspect ratio of the tail, as a proxy for variations in swimming ability, while accounting for the effect of fish family and body shape type. The aspect ratio of the tail and the body shape of all species were retrieved from Fishbase</w:t>
       </w:r>
       <w:r>
         <w:t xml:space="preserve"> </w:t>
@@ -3345,7 +3974,7 @@
                   <m:nor/>
                   <m:sty m:val="p"/>
                 </m:rPr>
-                <m:t>speed</m:t>
+                <m:t>v</m:t>
               </m:r>
             </m:e>
             <m:sub>
@@ -3582,6 +4211,20 @@
       </w:pPr>
       <w:r>
         <w:t xml:space="preserve">where</w:t>
+      </w:r>
+      <w:r>
+        <w:t xml:space="preserve"> </w:t>
+      </w:r>
+      <m:oMath>
+        <m:r>
+          <m:t>v</m:t>
+        </m:r>
+      </m:oMath>
+      <w:r>
+        <w:t xml:space="preserve"> </w:t>
+      </w:r>
+      <w:r>
+        <w:t xml:space="preserve">is the swimming speed,</w:t>
       </w:r>
       <w:r>
         <w:t xml:space="preserve"> </w:t>
@@ -4049,7 +4692,7 @@
         <w:t xml:space="preserve"> </w:t>
       </w:r>
       <w:r>
-        <w:t xml:space="preserve">,</w:t>
+        <w:t xml:space="preserve">is the individual ,</w:t>
       </w:r>
       <m:oMath>
         <m:r>
@@ -4157,16 +4800,7 @@
         <w:t xml:space="preserve"> </w:t>
       </w:r>
       <w:r>
-        <w:t xml:space="preserve">Here, we also applied the Student’s t-distribution and used general uninformative priors. We then used this model to estimate the maximum swimming speed of the species included in our study. Aspect ratio’s were extracted from Fishbase</w:t>
-      </w:r>
-      <w:r>
-        <w:t xml:space="preserve"> </w:t>
-      </w:r>
-      <w:r>
-        <w:t xml:space="preserve">(Froese, Thorson, &amp; Reyes, 2014)</w:t>
-      </w:r>
-      <w:r>
-        <w:t xml:space="preserve">.</w:t>
+        <w:t xml:space="preserve">Here, we also applied the Student’s t-distribution and used general uninformative priors. We then used this model to estimate the maximum swimming speed of the species included in our study.</w:t>
       </w:r>
     </w:p>
     <w:bookmarkEnd w:id="30"/>
@@ -4184,7 +4818,7 @@
         <w:pStyle w:val="FirstParagraph"/>
       </w:pPr>
       <w:r>
-        <w:t xml:space="preserve">We predicted the factorial aerobic scope (FAS), field active metabolic rate (</w:t>
+        <w:t xml:space="preserve">We estimated the factorial aerobic scope (FAS), field active metabolic rate (</w:t>
       </w:r>
       <m:oMath>
         <m:r>
@@ -4225,7 +4859,7 @@
         <w:t xml:space="preserve"> </w:t>
       </w:r>
       <w:r>
-        <w:t xml:space="preserve">To estimate the fish’s FAS at each possible length, we first predicted their SMR and MMR by calculating their weight using published length-weight relationship accessed through FishBase</w:t>
+        <w:t xml:space="preserve">To estimate the fish’s FAS at each possible length, we first predicted their SMR and MMR by estimating their weight using published length-weight relationship accessed through FishBase</w:t>
       </w:r>
       <w:r>
         <w:t xml:space="preserve"> </w:t>
@@ -4240,7 +4874,7 @@
         <w:t xml:space="preserve"> </w:t>
       </w:r>
       <w:r>
-        <w:t xml:space="preserve">For each iteration of the prediction, FAS was calculated as</w:t>
+        <w:t xml:space="preserve">For each iteration of the prediction, ze calculated FAS as</w:t>
       </w:r>
       <w:r>
         <w:t xml:space="preserve"> </w:t>
@@ -4310,7 +4944,7 @@
         <w:pStyle w:val="TextBody"/>
       </w:pPr>
       <w:r>
-        <w:t xml:space="preserve">FSA is obtained by dividing the fish’s</w:t>
+        <w:t xml:space="preserve">To estimate</w:t>
       </w:r>
       <w:r>
         <w:t xml:space="preserve"> </w:t>
@@ -4348,75 +4982,59 @@
         </m:sSub>
       </m:oMath>
       <w:r>
-        <w:t xml:space="preserve"> </w:t>
-      </w:r>
-      <w:r>
-        <w:t xml:space="preserve">(</w:t>
+        <w:t xml:space="preserve">, we needed the SMR, MMR,</w:t>
+      </w:r>
+      <w:r>
+        <w:t xml:space="preserve"> </w:t>
       </w:r>
       <m:oMath>
-        <m:acc>
-          <m:accPr>
-            <m:chr m:val="̇"/>
-          </m:accPr>
-          <m:e>
-            <m:r>
-              <m:t>M</m:t>
-            </m:r>
-          </m:e>
-        </m:acc>
         <m:sSub>
           <m:e>
             <m:r>
-              <m:t>O</m:t>
+              <m:t>v</m:t>
             </m:r>
           </m:e>
           <m:sub>
             <m:r>
-              <m:t>2</m:t>
+              <m:t>m</m:t>
+            </m:r>
+            <m:r>
+              <m:t>a</m:t>
+            </m:r>
+            <m:r>
+              <m:t>x</m:t>
             </m:r>
           </m:sub>
         </m:sSub>
       </m:oMath>
       <w:r>
-        <w:t xml:space="preserve"> </w:t>
-      </w:r>
-      <w:r>
-        <w:t xml:space="preserve">at average speed</w:t>
+        <w:t xml:space="preserve">, and</w:t>
       </w:r>
       <w:r>
         <w:t xml:space="preserve"> </w:t>
       </w:r>
       <m:oMath>
-        <m:r>
-          <m:t>U</m:t>
-        </m:r>
-      </m:oMath>
-      <w:r>
-        <w:t xml:space="preserve">) by their SMR. To describe the relationship between</w:t>
-      </w:r>
-      <w:r>
-        <w:t xml:space="preserve"> </w:t>
-      </w:r>
-      <m:oMath>
-        <m:acc>
-          <m:accPr>
-            <m:chr m:val="̇"/>
-          </m:accPr>
-          <m:e>
-            <m:r>
-              <m:t>M</m:t>
-            </m:r>
-          </m:e>
-        </m:acc>
         <m:sSub>
           <m:e>
             <m:r>
-              <m:t>O</m:t>
+              <m:t>v</m:t>
             </m:r>
           </m:e>
           <m:sub>
             <m:r>
-              <m:t>2</m:t>
+              <m:t>f</m:t>
+            </m:r>
+            <m:r>
+              <m:t>i</m:t>
+            </m:r>
+            <m:r>
+              <m:t>e</m:t>
+            </m:r>
+            <m:r>
+              <m:t>l</m:t>
+            </m:r>
+            <m:r>
+              <m:t>d</m:t>
             </m:r>
           </m:sub>
         </m:sSub>
@@ -4425,51 +5043,51 @@
         <w:t xml:space="preserve"> </w:t>
       </w:r>
       <w:r>
-        <w:t xml:space="preserve">and swimming speed (</w:t>
+        <w:t xml:space="preserve">(</w:t>
       </w:r>
       <m:oMath>
         <m:r>
-          <m:t>U</m:t>
+          <m:t>l</m:t>
         </m:r>
-      </m:oMath>
-      <w:r>
-        <w:t xml:space="preserve">), Brett (1964)</w:t>
-      </w:r>
-      <w:r>
-        <w:t xml:space="preserve"> </w:t>
-      </w:r>
-      <w:r>
-        <w:t xml:space="preserve">(Brett, 1964)</w:t>
-      </w:r>
-      <w:r>
-        <w:t xml:space="preserve"> </w:t>
-      </w:r>
-      <w:r>
-        <w:t xml:space="preserve">used a traditional power function:</w:t>
-      </w:r>
-      <w:r>
-        <w:t xml:space="preserve"> </w:t>
-      </w:r>
-      <m:oMath>
-        <m:acc>
-          <m:accPr>
-            <m:chr m:val="̇"/>
-          </m:accPr>
-          <m:e>
-            <m:r>
-              <m:t>M</m:t>
-            </m:r>
-          </m:e>
-        </m:acc>
+        <m:r>
+          <m:t>o</m:t>
+        </m:r>
+        <m:r>
+          <m:t>g</m:t>
+        </m:r>
+        <m:r>
+          <m:rPr>
+            <m:sty m:val="p"/>
+          </m:rPr>
+          <m:t>(</m:t>
+        </m:r>
+        <m:r>
+          <m:t>A</m:t>
+        </m:r>
+        <m:r>
+          <m:t>M</m:t>
+        </m:r>
         <m:sSub>
           <m:e>
             <m:r>
-              <m:t>O</m:t>
+              <m:t>R</m:t>
             </m:r>
           </m:e>
           <m:sub>
             <m:r>
-              <m:t>2</m:t>
+              <m:t>f</m:t>
+            </m:r>
+            <m:r>
+              <m:t>i</m:t>
+            </m:r>
+            <m:r>
+              <m:t>e</m:t>
+            </m:r>
+            <m:r>
+              <m:t>l</m:t>
+            </m:r>
+            <m:r>
+              <m:t>d</m:t>
             </m:r>
           </m:sub>
         </m:sSub>
@@ -4477,37 +5095,14 @@
           <m:rPr>
             <m:sty m:val="p"/>
           </m:rPr>
+          <m:t>)</m:t>
+        </m:r>
+        <m:r>
+          <m:rPr>
+            <m:sty m:val="p"/>
+          </m:rPr>
           <m:t>=</m:t>
         </m:r>
-        <m:r>
-          <m:t>a</m:t>
-        </m:r>
-        <m:sSup>
-          <m:e>
-            <m:r>
-              <m:t>10</m:t>
-            </m:r>
-          </m:e>
-          <m:sup>
-            <m:r>
-              <m:t>b</m:t>
-            </m:r>
-            <m:r>
-              <m:t>U</m:t>
-            </m:r>
-          </m:sup>
-        </m:sSup>
-      </m:oMath>
-      <w:r>
-        <w:t xml:space="preserve"> </w:t>
-      </w:r>
-      <w:r>
-        <w:t xml:space="preserve">. Here, we applied the</w:t>
-      </w:r>
-      <w:r>
-        <w:t xml:space="preserve"> </w:t>
-      </w:r>
-      <m:oMath>
         <m:r>
           <m:t>l</m:t>
         </m:r>
@@ -4522,291 +5117,36 @@
           </m:e>
           <m:sub>
             <m:r>
-              <m:t>10</m:t>
+              <m:t>​</m:t>
             </m:r>
           </m:sub>
         </m:sSub>
-      </m:oMath>
-      <w:r>
-        <w:t xml:space="preserve">-transformed form</w:t>
-      </w:r>
-      <w:r>
-        <w:t xml:space="preserve"> </w:t>
-      </w:r>
-      <w:r>
-        <w:t xml:space="preserve">(Korsmeyer, Steffensen, &amp; Herskin, 2002)</w:t>
-      </w:r>
-      <w:r>
-        <w:t xml:space="preserve">. Consequently, the following equation was used in this study to determine individual</w:t>
-      </w:r>
-      <w:r>
-        <w:t xml:space="preserve"> </w:t>
-      </w:r>
-      <m:oMath>
         <m:r>
-          <m:t>A</m:t>
+          <m:rPr>
+            <m:sty m:val="p"/>
+          </m:rPr>
+          <m:t>(</m:t>
+        </m:r>
+        <m:r>
+          <m:t>S</m:t>
         </m:r>
         <m:r>
           <m:t>M</m:t>
         </m:r>
-        <m:sSub>
-          <m:e>
-            <m:r>
-              <m:t>R</m:t>
-            </m:r>
-          </m:e>
-          <m:sub>
-            <m:r>
-              <m:t>f</m:t>
-            </m:r>
-            <m:r>
-              <m:t>i</m:t>
-            </m:r>
-            <m:r>
-              <m:t>e</m:t>
-            </m:r>
-            <m:r>
-              <m:t>l</m:t>
-            </m:r>
-            <m:r>
-              <m:t>d</m:t>
-            </m:r>
-          </m:sub>
-        </m:sSub>
-      </m:oMath>
-      <w:r>
-        <w:t xml:space="preserve">:</w:t>
-      </w:r>
-    </w:p>
-    <w:p>
-      <w:pPr>
-        <w:pStyle w:val="TextBody"/>
-      </w:pPr>
-      <m:oMathPara>
-        <m:oMathParaPr>
-          <m:jc m:val="center"/>
-        </m:oMathParaPr>
-        <m:oMath>
-          <m:r>
-            <m:t>l</m:t>
-          </m:r>
-          <m:r>
-            <m:t>o</m:t>
-          </m:r>
-          <m:r>
-            <m:t>g</m:t>
-          </m:r>
-          <m:r>
-            <m:rPr>
-              <m:sty m:val="p"/>
-            </m:rPr>
-            <m:t>(</m:t>
-          </m:r>
-          <m:r>
-            <m:t>A</m:t>
-          </m:r>
-          <m:r>
-            <m:t>M</m:t>
-          </m:r>
-          <m:sSub>
-            <m:e>
-              <m:r>
-                <m:t>R</m:t>
-              </m:r>
-            </m:e>
-            <m:sub>
-              <m:r>
-                <m:t>f</m:t>
-              </m:r>
-              <m:r>
-                <m:t>i</m:t>
-              </m:r>
-              <m:r>
-                <m:t>e</m:t>
-              </m:r>
-              <m:r>
-                <m:t>l</m:t>
-              </m:r>
-              <m:r>
-                <m:t>d</m:t>
-              </m:r>
-            </m:sub>
-          </m:sSub>
-          <m:r>
-            <m:rPr>
-              <m:sty m:val="p"/>
-            </m:rPr>
-            <m:t>)</m:t>
-          </m:r>
-          <m:r>
-            <m:rPr>
-              <m:sty m:val="p"/>
-            </m:rPr>
-            <m:t>=</m:t>
-          </m:r>
-          <m:r>
-            <m:t>l</m:t>
-          </m:r>
-          <m:r>
-            <m:t>o</m:t>
-          </m:r>
-          <m:r>
-            <m:t>g</m:t>
-          </m:r>
-          <m:r>
-            <m:rPr>
-              <m:sty m:val="p"/>
-            </m:rPr>
-            <m:t>(</m:t>
-          </m:r>
-          <m:r>
-            <m:t>S</m:t>
-          </m:r>
-          <m:r>
-            <m:t>M</m:t>
-          </m:r>
-          <m:r>
-            <m:t>R</m:t>
-          </m:r>
-          <m:r>
-            <m:rPr>
-              <m:sty m:val="p"/>
-            </m:rPr>
-            <m:t>)</m:t>
-          </m:r>
-          <m:r>
-            <m:rPr>
-              <m:sty m:val="p"/>
-            </m:rPr>
-            <m:t>+</m:t>
-          </m:r>
-          <m:f>
-            <m:fPr>
-              <m:type m:val="bar"/>
-            </m:fPr>
-            <m:num>
-              <m:r>
-                <m:t>l</m:t>
-              </m:r>
-              <m:r>
-                <m:t>o</m:t>
-              </m:r>
-              <m:r>
-                <m:t>g</m:t>
-              </m:r>
-              <m:r>
-                <m:rPr>
-                  <m:sty m:val="p"/>
-                </m:rPr>
-                <m:t>(</m:t>
-              </m:r>
-              <m:r>
-                <m:t>M</m:t>
-              </m:r>
-              <m:r>
-                <m:t>M</m:t>
-              </m:r>
-              <m:r>
-                <m:t>R</m:t>
-              </m:r>
-              <m:r>
-                <m:rPr>
-                  <m:sty m:val="p"/>
-                </m:rPr>
-                <m:t>)</m:t>
-              </m:r>
-              <m:r>
-                <m:rPr>
-                  <m:sty m:val="p"/>
-                </m:rPr>
-                <m:t>−</m:t>
-              </m:r>
-              <m:r>
-                <m:t>l</m:t>
-              </m:r>
-              <m:r>
-                <m:t>o</m:t>
-              </m:r>
-              <m:r>
-                <m:t>g</m:t>
-              </m:r>
-              <m:r>
-                <m:rPr>
-                  <m:sty m:val="p"/>
-                </m:rPr>
-                <m:t>(</m:t>
-              </m:r>
-              <m:r>
-                <m:t>S</m:t>
-              </m:r>
-              <m:r>
-                <m:t>M</m:t>
-              </m:r>
-              <m:r>
-                <m:t>R</m:t>
-              </m:r>
-              <m:r>
-                <m:rPr>
-                  <m:sty m:val="p"/>
-                </m:rPr>
-                <m:t>)</m:t>
-              </m:r>
-            </m:num>
-            <m:den>
-              <m:sSub>
-                <m:e>
-                  <m:r>
-                    <m:t>U</m:t>
-                  </m:r>
-                </m:e>
-                <m:sub>
-                  <m:r>
-                    <m:t>c</m:t>
-                  </m:r>
-                  <m:r>
-                    <m:t>r</m:t>
-                  </m:r>
-                  <m:r>
-                    <m:t>i</m:t>
-                  </m:r>
-                  <m:r>
-                    <m:t>t</m:t>
-                  </m:r>
-                </m:sub>
-              </m:sSub>
-            </m:den>
-          </m:f>
-          <m:r>
-            <m:t>U</m:t>
-          </m:r>
-          <m:r>
-            <m:rPr>
-              <m:sty m:val="p"/>
-            </m:rPr>
-            <m:t>,</m:t>
-          </m:r>
-        </m:oMath>
-      </m:oMathPara>
-    </w:p>
-    <w:p>
-      <w:pPr>
-        <w:pStyle w:val="FirstParagraph"/>
-      </w:pPr>
-      <w:r>
-        <w:t xml:space="preserve">where we consider the slope</w:t>
-      </w:r>
-      <w:r>
-        <w:t xml:space="preserve"> </w:t>
-      </w:r>
-      <m:oMath>
         <m:r>
-          <m:t>b</m:t>
+          <m:t>R</m:t>
         </m:r>
         <m:r>
           <m:rPr>
             <m:sty m:val="p"/>
           </m:rPr>
-          <m:t>=</m:t>
+          <m:t>)</m:t>
+        </m:r>
+        <m:r>
+          <m:rPr>
+            <m:sty m:val="p"/>
+          </m:rPr>
+          <m:t>+</m:t>
         </m:r>
         <m:f>
           <m:fPr>
@@ -4884,43 +5224,56 @@
             <m:sSub>
               <m:e>
                 <m:r>
-                  <m:t>U</m:t>
+                  <m:t>v</m:t>
                 </m:r>
               </m:e>
               <m:sub>
                 <m:r>
-                  <m:t>c</m:t>
+                  <m:t>m</m:t>
                 </m:r>
                 <m:r>
-                  <m:t>r</m:t>
+                  <m:t>a</m:t>
                 </m:r>
                 <m:r>
-                  <m:t>i</m:t>
-                </m:r>
-                <m:r>
-                  <m:t>t</m:t>
+                  <m:t>x</m:t>
                 </m:r>
               </m:sub>
             </m:sSub>
           </m:den>
         </m:f>
+        <m:sSub>
+          <m:e>
+            <m:r>
+              <m:t>v</m:t>
+            </m:r>
+          </m:e>
+          <m:sub>
+            <m:r>
+              <m:t>f</m:t>
+            </m:r>
+            <m:r>
+              <m:t>i</m:t>
+            </m:r>
+            <m:r>
+              <m:t>e</m:t>
+            </m:r>
+            <m:r>
+              <m:t>l</m:t>
+            </m:r>
+            <m:r>
+              <m:t>d</m:t>
+            </m:r>
+          </m:sub>
+        </m:sSub>
       </m:oMath>
       <w:r>
-        <w:t xml:space="preserve">. Here,</w:t>
-      </w:r>
-      <w:r>
-        <w:t xml:space="preserve"> </w:t>
-      </w:r>
-      <m:oMath>
-        <m:r>
-          <m:t>U</m:t>
-        </m:r>
-      </m:oMath>
-      <w:r>
-        <w:t xml:space="preserve"> </w:t>
-      </w:r>
-      <w:r>
-        <w:t xml:space="preserve">is predicted through our model relating length and swimming speed,</w:t>
+        <w:t xml:space="preserve">)</w:t>
+      </w:r>
+      <w:r>
+        <w:t xml:space="preserve"> </w:t>
+      </w:r>
+      <w:r>
+        <w:t xml:space="preserve">For each length and species, we estimated</w:t>
       </w:r>
       <w:r>
         <w:t xml:space="preserve"> </w:t>
@@ -4929,41 +5282,30 @@
         <m:sSub>
           <m:e>
             <m:r>
-              <m:t>U</m:t>
+              <m:t>v</m:t>
             </m:r>
           </m:e>
           <m:sub>
             <m:r>
-              <m:t>c</m:t>
-            </m:r>
-            <m:r>
-              <m:t>r</m:t>
+              <m:t>f</m:t>
             </m:r>
             <m:r>
               <m:t>i</m:t>
             </m:r>
             <m:r>
-              <m:t>t</m:t>
+              <m:t>e</m:t>
+            </m:r>
+            <m:r>
+              <m:t>l</m:t>
+            </m:r>
+            <m:r>
+              <m:t>d</m:t>
             </m:r>
           </m:sub>
         </m:sSub>
       </m:oMath>
       <w:r>
-        <w:t xml:space="preserve"> </w:t>
-      </w:r>
-      <w:r>
-        <w:t xml:space="preserve">is predicted for each length and species using our model for family-level maximum swimming speeds, and SMR and MMR is predicted as stated above. To include an estimate of uncertainty, we included 1000 iterations of estimates of the swimming speed</w:t>
-      </w:r>
-      <w:r>
-        <w:t xml:space="preserve"> </w:t>
-      </w:r>
-      <m:oMath>
-        <m:r>
-          <m:t>U</m:t>
-        </m:r>
-      </m:oMath>
-      <w:r>
-        <w:t xml:space="preserve">. For</w:t>
+        <w:t xml:space="preserve">,</w:t>
       </w:r>
       <w:r>
         <w:t xml:space="preserve"> </w:t>
@@ -4972,21 +5314,44 @@
         <m:sSub>
           <m:e>
             <m:r>
-              <m:t>U</m:t>
+              <m:t>v</m:t>
             </m:r>
           </m:e>
           <m:sub>
             <m:r>
-              <m:t>c</m:t>
-            </m:r>
-            <m:r>
-              <m:t>r</m:t>
-            </m:r>
-            <m:r>
-              <m:t>i</m:t>
-            </m:r>
-            <m:r>
-              <m:t>t</m:t>
+              <m:t>m</m:t>
+            </m:r>
+            <m:r>
+              <m:t>a</m:t>
+            </m:r>
+            <m:r>
+              <m:t>x</m:t>
+            </m:r>
+          </m:sub>
+        </m:sSub>
+      </m:oMath>
+      <w:r>
+        <w:t xml:space="preserve">, SMR, and MMR using the above mentioned regression models. To incorporate an estimate of uncertainty, we included 1000 iterations for v_{field}$. For</w:t>
+      </w:r>
+      <w:r>
+        <w:t xml:space="preserve"> </w:t>
+      </w:r>
+      <m:oMath>
+        <m:sSub>
+          <m:e>
+            <m:r>
+              <m:t>v</m:t>
+            </m:r>
+          </m:e>
+          <m:sub>
+            <m:r>
+              <m:t>m</m:t>
+            </m:r>
+            <m:r>
+              <m:t>a</m:t>
+            </m:r>
+            <m:r>
+              <m:t>x</m:t>
             </m:r>
           </m:sub>
         </m:sSub>
@@ -8743,7 +9108,7 @@
         <w:t xml:space="preserve"> </w:t>
       </w:r>
       <w:r>
-        <w:t xml:space="preserve">First, we used family-level maximum swimming speeds to reconstruct the relationship between metabolic rate and swimming speed</w:t>
+        <w:t xml:space="preserve">First, we extrapolated maximum swimming speeds for our study species based on literature data to reconstruct the relationship between metabolic rate and swimming speed</w:t>
       </w:r>
       <w:r>
         <w:t xml:space="preserve"> </w:t>
@@ -8758,7 +9123,7 @@
         <w:t xml:space="preserve"> </w:t>
       </w:r>
       <w:r>
-        <w:t xml:space="preserve">Although we accounted for variation in body shapes, this may introduce some bias into the calculations, as species within a family and body shape can differ substantially.</w:t>
+        <w:t xml:space="preserve">Although we accounted for size, family, variation in body shapes and swimming ability, this may introduce bias into the calculations, since species within a family and body shape may differ.</w:t>
       </w:r>
       <w:r>
         <w:t xml:space="preserve"> </w:t>
@@ -8773,11 +9138,13 @@
         <w:t xml:space="preserve">(Brett, 1964; Korsmeyer, Steffensen, &amp; Herskin, 2002)</w:t>
       </w:r>
       <w:r>
-        <w:t xml:space="preserve">. Ideally, this relationship should be verified empirically by measuring swimming speed and respiration rate simultaneously in the laboratory.</w:t>
-      </w:r>
-      <w:r>
-        <w:t xml:space="preserve"> </w:t>
-      </w:r>
+        <w:t xml:space="preserve">. While this power function has been found to accurately predict metabolic rate for multiple species, more complex functions may be optimal for different species. Future studies should aim to verify this relationship empirically by measuring swimming speed and respiration rate simultaneously in the laboratory and our approach can be adapted according to the best fitting equation.</w:t>
+      </w:r>
+    </w:p>
+    <w:p>
+      <w:pPr>
+        <w:pStyle w:val="TextBody"/>
+      </w:pPr>
       <w:r>
         <w:t xml:space="preserve">Furthermore, we quantified FSA assuming that fishes’ spontaneous swimming activity follows strict circadian cycles, with all activity occurring diurnally.</w:t>
       </w:r>
@@ -8862,6 +9229,9 @@
       </w:r>
       <w:r>
         <w:t xml:space="preserve">.</w:t>
+      </w:r>
+      <w:r>
+        <w:br/>
       </w:r>
     </w:p>
     <w:p>
@@ -8910,32 +9280,13 @@
         <w:t xml:space="preserve"> </w:t>
       </w:r>
       <w:r>
-        <w:t xml:space="preserve">than SMR or routine metabolic rate (the average laboratory-estimated metabolic rate of fish kept in respirometry chambers, which includes spontaneous activity;</w:t>
-      </w:r>
-      <w:r>
-        <w:t xml:space="preserve"> </w:t>
-      </w:r>
-      <w:r>
-        <w:t xml:space="preserve">(</w:t>
-      </w:r>
-      <w:r>
-        <w:rPr>
-          <w:bCs/>
-          <w:b/>
-        </w:rPr>
-        <w:t xml:space="preserve">Norin2020?</w:t>
-      </w:r>
-      <w:r>
-        <w:t xml:space="preserve">)</w:t>
-      </w:r>
-      <w:r>
-        <w:t xml:space="preserve">, it still doesn not include all energy expenditure of fishes in the wild, such as reproduction and digestion.</w:t>
-      </w:r>
-      <w:r>
-        <w:t xml:space="preserve"> </w:t>
-      </w:r>
-      <w:r>
-        <w:t xml:space="preserve">Digestion (often expressed as specific dynamic action; SDA) can be a large component of the energy budget of fishes (e.g., ~17% of SMR;</w:t>
+        <w:t xml:space="preserve">represents an improved estimate of energy expenditure in the field, it still lacks components such as reproduction and digestion.</w:t>
+      </w:r>
+      <w:r>
+        <w:t xml:space="preserve"> </w:t>
+      </w:r>
+      <w:r>
+        <w:t xml:space="preserve">Digestion (often expressed as specific dynamic action; SDA) can be a large component of the energy budget of certain fishes (e.g., ~17% of SMR;</w:t>
       </w:r>
       <w:r>
         <w:t xml:space="preserve"> </w:t>
@@ -8971,7 +9322,7 @@
         <w:t xml:space="preserve"> </w:t>
       </w:r>
       <w:r>
-        <w:t xml:space="preserve">It is nearly impossible to track frequency of meals and meal sizes of fishes in the wild, even though some bioenergetic modeling allows for an approximation of consumption rates (e.g.,</w:t>
+        <w:t xml:space="preserve">It is nearly impossible to track frequency of meals and meal sizes of fishes in the wild, even though some bioenergetic modeling allows for an approximation of daily consumption rates (e.g.,</w:t>
       </w:r>
       <w:r>
         <w:t xml:space="preserve"> </w:t>
@@ -9254,7 +9605,7 @@
         <w:t xml:space="preserve"> </w:t>
       </w:r>
       <w:r>
-        <w:t xml:space="preserve">stereo-videos; FC performed video analysis; AM and NMDS collected fishes and AM performed respirometry experiments; CJF collected data on maximum swimming speed; FC and NMDS analysed the data and led the writing of the manuscript. All authors contributed significantly to the drafts and approved the final version for publication.</w:t>
+        <w:t xml:space="preserve">stereo-videos; FC performed video analysis; AM and NMDS collected fishes and AM performed respirometry experiments; CJF collected data on maximum swimming speed; FC and NMDS analysed the data and led the writing of the manuscript. All authors contributed significantly to the drafts and approved the final version for publication. kjhfbvksdv</w:t>
       </w:r>
     </w:p>
     <w:bookmarkEnd w:id="46"/>

</xml_diff>